<commit_message>
Update of the Smart Contracts documentation
</commit_message>
<xml_diff>
--- a/etc/doc/en/Smart_Contracts.docx
+++ b/etc/doc/en/Smart_Contracts.docx
@@ -83,15 +83,7 @@
       </w:r>
       <w:proofErr w:type="spellEnd"/>
       <w:r>
-        <w:t xml:space="preserve"> to have </w:t>
-      </w:r>
-      <w:proofErr w:type="gramStart"/>
-      <w:r>
-        <w:t>a</w:t>
-      </w:r>
-      <w:proofErr w:type="gramEnd"/>
-      <w:r>
-        <w:t xml:space="preserve"> code editor and/or a </w:t>
+        <w:t xml:space="preserve"> to have a code editor and/or a </w:t>
       </w:r>
       <w:proofErr w:type="spellStart"/>
       <w:r>
@@ -99,10 +91,7 @@
       </w:r>
       <w:proofErr w:type="spellEnd"/>
       <w:r>
-        <w:t xml:space="preserve"> editor</w:t>
-      </w:r>
-      <w:r>
-        <w:t> :</w:t>
+        <w:t xml:space="preserve"> editor :</w:t>
       </w:r>
     </w:p>
     <w:p>
@@ -408,11 +397,11 @@
         <w:jc w:val="both"/>
       </w:pPr>
       <w:r>
-        <w:t>The K</w:t>
-      </w:r>
-      <w:proofErr w:type="spellStart"/>
-      <w:r>
-        <w:t>alima</w:t>
+        <w:t xml:space="preserve">The </w:t>
+      </w:r>
+      <w:proofErr w:type="spellStart"/>
+      <w:r>
+        <w:t>Kalima</w:t>
       </w:r>
       <w:proofErr w:type="spellEnd"/>
       <w:r>
@@ -1289,7 +1278,6 @@
                               <w:t>load("</w:t>
                             </w:r>
                             <w:proofErr w:type="spellStart"/>
-                            <w:proofErr w:type="gramStart"/>
                             <w:r>
                               <w:rPr>
                                 <w:rFonts w:ascii="Courier New" w:hAnsi="Courier New" w:cs="Courier New"/>
@@ -1301,7 +1289,6 @@
                               <w:t>nashorn:mozilla_compat.js</w:t>
                             </w:r>
                             <w:proofErr w:type="spellEnd"/>
-                            <w:proofErr w:type="gramEnd"/>
                             <w:r>
                               <w:rPr>
                                 <w:rFonts w:ascii="Courier New" w:hAnsi="Courier New" w:cs="Courier New"/>
@@ -1425,22 +1412,13 @@
           <w:bCs/>
         </w:rPr>
       </w:pPr>
-      <w:proofErr w:type="gramStart"/>
       <w:r>
         <w:rPr>
           <w:b/>
           <w:bCs/>
         </w:rPr>
         <w:lastRenderedPageBreak/>
-        <w:t>Packages</w:t>
-      </w:r>
-      <w:proofErr w:type="gramEnd"/>
-      <w:r>
-        <w:rPr>
-          <w:b/>
-          <w:bCs/>
-        </w:rPr>
-        <w:t xml:space="preserve"> importation</w:t>
+        <w:t>Packages importation</w:t>
       </w:r>
       <w:r>
         <w:rPr>
@@ -1589,7 +1567,6 @@
                               </w:rPr>
                             </w:pPr>
                             <w:proofErr w:type="spellStart"/>
-                            <w:proofErr w:type="gramStart"/>
                             <w:r>
                               <w:rPr>
                                 <w:rFonts w:ascii="Courier New" w:hAnsi="Courier New" w:cs="Courier New"/>
@@ -1612,7 +1589,6 @@
                               <w:t>(</w:t>
                             </w:r>
                             <w:proofErr w:type="spellStart"/>
-                            <w:proofErr w:type="gramEnd"/>
                             <w:r>
                               <w:rPr>
                                 <w:rFonts w:ascii="Courier New" w:hAnsi="Courier New" w:cs="Courier New"/>
@@ -1663,27 +1639,15 @@
                               <w:t>(</w:t>
                             </w:r>
                             <w:proofErr w:type="spellStart"/>
-                            <w:proofErr w:type="gramStart"/>
-                            <w:r>
-                              <w:rPr>
-                                <w:rFonts w:ascii="Courier New" w:hAnsi="Courier New" w:cs="Courier New"/>
-                                <w:color w:val="000000"/>
-                                <w:sz w:val="20"/>
-                                <w:szCs w:val="20"/>
-                                <w:lang w:val="en-GB"/>
-                              </w:rPr>
-                              <w:t>org.kalima</w:t>
-                            </w:r>
-                            <w:proofErr w:type="gramEnd"/>
-                            <w:r>
-                              <w:rPr>
-                                <w:rFonts w:ascii="Courier New" w:hAnsi="Courier New" w:cs="Courier New"/>
-                                <w:color w:val="000000"/>
-                                <w:sz w:val="20"/>
-                                <w:szCs w:val="20"/>
-                                <w:lang w:val="en-GB"/>
-                              </w:rPr>
-                              <w:t>.kalimamq.nodelib</w:t>
+                            <w:r>
+                              <w:rPr>
+                                <w:rFonts w:ascii="Courier New" w:hAnsi="Courier New" w:cs="Courier New"/>
+                                <w:color w:val="000000"/>
+                                <w:sz w:val="20"/>
+                                <w:szCs w:val="20"/>
+                                <w:lang w:val="en-GB"/>
+                              </w:rPr>
+                              <w:t>org.kalima.kalimamq.nodelib</w:t>
                             </w:r>
                             <w:proofErr w:type="spellEnd"/>
                             <w:r>
@@ -2047,27 +2011,15 @@
                               <w:t>("</w:t>
                             </w:r>
                             <w:proofErr w:type="spellStart"/>
-                            <w:proofErr w:type="gramStart"/>
-                            <w:r>
-                              <w:rPr>
-                                <w:rFonts w:ascii="Courier New" w:hAnsi="Courier New" w:cs="Courier New"/>
-                                <w:color w:val="000000"/>
-                                <w:sz w:val="20"/>
-                                <w:szCs w:val="20"/>
-                                <w:lang w:val="en-GB"/>
-                              </w:rPr>
-                              <w:t>java.lang</w:t>
-                            </w:r>
-                            <w:proofErr w:type="gramEnd"/>
-                            <w:r>
-                              <w:rPr>
-                                <w:rFonts w:ascii="Courier New" w:hAnsi="Courier New" w:cs="Courier New"/>
-                                <w:color w:val="000000"/>
-                                <w:sz w:val="20"/>
-                                <w:szCs w:val="20"/>
-                                <w:lang w:val="en-GB"/>
-                              </w:rPr>
-                              <w:t>.String</w:t>
+                            <w:r>
+                              <w:rPr>
+                                <w:rFonts w:ascii="Courier New" w:hAnsi="Courier New" w:cs="Courier New"/>
+                                <w:color w:val="000000"/>
+                                <w:sz w:val="20"/>
+                                <w:szCs w:val="20"/>
+                                <w:lang w:val="en-GB"/>
+                              </w:rPr>
+                              <w:t>java.lang.String</w:t>
                             </w:r>
                             <w:proofErr w:type="spellEnd"/>
                             <w:r>
@@ -2141,7 +2093,6 @@
                               <w:t>("</w:t>
                             </w:r>
                             <w:proofErr w:type="spellStart"/>
-                            <w:proofErr w:type="gramStart"/>
                             <w:r>
                               <w:rPr>
                                 <w:rFonts w:ascii="Courier New" w:hAnsi="Courier New" w:cs="Courier New"/>
@@ -2153,7 +2104,6 @@
                               <w:t>org.kalima.cache.lib.KMsg</w:t>
                             </w:r>
                             <w:proofErr w:type="spellEnd"/>
-                            <w:proofErr w:type="gramEnd"/>
                             <w:r>
                               <w:rPr>
                                 <w:rFonts w:ascii="Courier New" w:hAnsi="Courier New" w:cs="Courier New"/>
@@ -2820,29 +2770,7 @@
                                 <w:szCs w:val="20"/>
                                 <w:lang w:val="en-GB"/>
                               </w:rPr>
-                              <w:t xml:space="preserve">function </w:t>
-                            </w:r>
-                            <w:proofErr w:type="gramStart"/>
-                            <w:r>
-                              <w:rPr>
-                                <w:rFonts w:ascii="Courier New" w:hAnsi="Courier New" w:cs="Courier New"/>
-                                <w:color w:val="000000"/>
-                                <w:sz w:val="20"/>
-                                <w:szCs w:val="20"/>
-                                <w:lang w:val="en-GB"/>
-                              </w:rPr>
-                              <w:t>main(</w:t>
-                            </w:r>
-                            <w:proofErr w:type="gramEnd"/>
-                            <w:r>
-                              <w:rPr>
-                                <w:rFonts w:ascii="Courier New" w:hAnsi="Courier New" w:cs="Courier New"/>
-                                <w:color w:val="000000"/>
-                                <w:sz w:val="20"/>
-                                <w:szCs w:val="20"/>
-                                <w:lang w:val="en-GB"/>
-                              </w:rPr>
-                              <w:t xml:space="preserve">logger, </w:t>
+                              <w:t xml:space="preserve">function main(logger, </w:t>
                             </w:r>
                             <w:proofErr w:type="spellStart"/>
                             <w:r>
@@ -2914,7 +2842,6 @@
                               <w:t xml:space="preserve">var body = new </w:t>
                             </w:r>
                             <w:proofErr w:type="spellStart"/>
-                            <w:proofErr w:type="gramStart"/>
                             <w:r>
                               <w:rPr>
                                 <w:rFonts w:ascii="Courier New" w:hAnsi="Courier New" w:cs="Courier New"/>
@@ -2937,7 +2864,6 @@
                               <w:t>(</w:t>
                             </w:r>
                             <w:proofErr w:type="spellStart"/>
-                            <w:proofErr w:type="gramEnd"/>
                             <w:r>
                               <w:rPr>
                                 <w:rFonts w:ascii="Courier New" w:hAnsi="Courier New" w:cs="Courier New"/>
@@ -2984,7 +2910,6 @@
                               <w:t xml:space="preserve">var value = </w:t>
                             </w:r>
                             <w:proofErr w:type="spellStart"/>
-                            <w:proofErr w:type="gramStart"/>
                             <w:r>
                               <w:rPr>
                                 <w:rFonts w:ascii="Courier New" w:hAnsi="Courier New" w:cs="Courier New"/>
@@ -3004,18 +2929,7 @@
                                 <w:szCs w:val="20"/>
                                 <w:lang w:val="en-GB"/>
                               </w:rPr>
-                              <w:t>(</w:t>
-                            </w:r>
-                            <w:proofErr w:type="gramEnd"/>
-                            <w:r>
-                              <w:rPr>
-                                <w:rFonts w:ascii="Courier New" w:hAnsi="Courier New" w:cs="Courier New"/>
-                                <w:color w:val="000000"/>
-                                <w:sz w:val="20"/>
-                                <w:szCs w:val="20"/>
-                                <w:lang w:val="en-GB"/>
-                              </w:rPr>
-                              <w:t>body, 10);</w:t>
+                              <w:t>(body, 10);</w:t>
                             </w:r>
                           </w:p>
                           <w:p>
@@ -3039,28 +2953,7 @@
                                 <w:lang w:val="en-GB"/>
                               </w:rPr>
                               <w:tab/>
-                            </w:r>
-                            <w:proofErr w:type="gramStart"/>
-                            <w:r>
-                              <w:rPr>
-                                <w:rFonts w:ascii="Courier New" w:hAnsi="Courier New" w:cs="Courier New"/>
-                                <w:color w:val="000000"/>
-                                <w:sz w:val="20"/>
-                                <w:szCs w:val="20"/>
-                                <w:lang w:val="en-GB"/>
-                              </w:rPr>
-                              <w:t>if(</w:t>
-                            </w:r>
-                            <w:proofErr w:type="gramEnd"/>
-                            <w:r>
-                              <w:rPr>
-                                <w:rFonts w:ascii="Courier New" w:hAnsi="Courier New" w:cs="Courier New"/>
-                                <w:color w:val="000000"/>
-                                <w:sz w:val="20"/>
-                                <w:szCs w:val="20"/>
-                                <w:lang w:val="en-GB"/>
-                              </w:rPr>
-                              <w:t>value == null)</w:t>
+                              <w:t>if(value == null)</w:t>
                             </w:r>
                           </w:p>
                           <w:p>
@@ -3131,28 +3024,7 @@
                                 <w:lang w:val="en-GB"/>
                               </w:rPr>
                               <w:tab/>
-                            </w:r>
-                            <w:proofErr w:type="gramStart"/>
-                            <w:r>
-                              <w:rPr>
-                                <w:rFonts w:ascii="Courier New" w:hAnsi="Courier New" w:cs="Courier New"/>
-                                <w:color w:val="000000"/>
-                                <w:sz w:val="20"/>
-                                <w:szCs w:val="20"/>
-                                <w:lang w:val="en-GB"/>
-                              </w:rPr>
-                              <w:t>if(</w:t>
-                            </w:r>
-                            <w:proofErr w:type="gramEnd"/>
-                            <w:r>
-                              <w:rPr>
-                                <w:rFonts w:ascii="Courier New" w:hAnsi="Courier New" w:cs="Courier New"/>
-                                <w:color w:val="000000"/>
-                                <w:sz w:val="20"/>
-                                <w:szCs w:val="20"/>
-                                <w:lang w:val="en-GB"/>
-                              </w:rPr>
-                              <w:t>value &gt;= 100) {</w:t>
+                              <w:t>if(value &gt;= 100) {</w:t>
                             </w:r>
                           </w:p>
                           <w:p>
@@ -3189,7 +3061,6 @@
                               <w:t xml:space="preserve">var kMsg1 = new </w:t>
                             </w:r>
                             <w:proofErr w:type="spellStart"/>
-                            <w:proofErr w:type="gramStart"/>
                             <w:r>
                               <w:rPr>
                                 <w:rFonts w:ascii="Courier New" w:hAnsi="Courier New" w:cs="Courier New"/>
@@ -3209,18 +3080,7 @@
                                 <w:szCs w:val="20"/>
                                 <w:lang w:val="en-GB"/>
                               </w:rPr>
-                              <w:t>(</w:t>
-                            </w:r>
-                            <w:proofErr w:type="gramEnd"/>
-                            <w:r>
-                              <w:rPr>
-                                <w:rFonts w:ascii="Courier New" w:hAnsi="Courier New" w:cs="Courier New"/>
-                                <w:color w:val="000000"/>
-                                <w:sz w:val="20"/>
-                                <w:szCs w:val="20"/>
-                                <w:lang w:val="en-GB"/>
-                              </w:rPr>
-                              <w:t>0);</w:t>
+                              <w:t>(0);</w:t>
                             </w:r>
                           </w:p>
                           <w:p>
@@ -3256,7 +3116,6 @@
                               <w:tab/>
                             </w:r>
                             <w:proofErr w:type="spellStart"/>
-                            <w:proofErr w:type="gramStart"/>
                             <w:r>
                               <w:rPr>
                                 <w:rFonts w:ascii="Courier New" w:hAnsi="Courier New" w:cs="Courier New"/>
@@ -3268,7 +3127,6 @@
                               <w:t>node.sendToNotaryNodes</w:t>
                             </w:r>
                             <w:proofErr w:type="spellEnd"/>
-                            <w:proofErr w:type="gramEnd"/>
                             <w:r>
                               <w:rPr>
                                 <w:rFonts w:ascii="Courier New" w:hAnsi="Courier New" w:cs="Courier New"/>
@@ -4294,15 +4152,7 @@
       </w:r>
       <w:proofErr w:type="spellEnd"/>
       <w:r>
-        <w:t xml:space="preserve"> as </w:t>
-      </w:r>
-      <w:proofErr w:type="gramStart"/>
-      <w:r>
-        <w:t>a</w:t>
-      </w:r>
-      <w:proofErr w:type="gramEnd"/>
-      <w:r>
-        <w:t xml:space="preserve"> file system </w:t>
+        <w:t xml:space="preserve"> as a file system </w:t>
       </w:r>
       <w:proofErr w:type="spellStart"/>
       <w:r>
@@ -4352,6 +4202,14 @@
       </w:r>
       <w:proofErr w:type="spellStart"/>
       <w:r>
+        <w:t>some</w:t>
+      </w:r>
+      <w:proofErr w:type="spellEnd"/>
+      <w:r>
+        <w:t xml:space="preserve"> </w:t>
+      </w:r>
+      <w:proofErr w:type="spellStart"/>
+      <w:r>
         <w:t>examples</w:t>
       </w:r>
       <w:proofErr w:type="spellEnd"/>
@@ -4372,7 +4230,42 @@
       </w:r>
       <w:proofErr w:type="spellEnd"/>
       <w:r>
-        <w:t xml:space="preserve"> on git. </w:t>
+        <w:t xml:space="preserve"> on </w:t>
+      </w:r>
+      <w:proofErr w:type="spellStart"/>
+      <w:r>
+        <w:t>Github</w:t>
+      </w:r>
+      <w:proofErr w:type="spellEnd"/>
+      <w:r>
+        <w:t xml:space="preserve"> in the </w:t>
+      </w:r>
+      <w:proofErr w:type="spellStart"/>
+      <w:r>
+        <w:t>following</w:t>
+      </w:r>
+      <w:proofErr w:type="spellEnd"/>
+      <w:r>
+        <w:t xml:space="preserve"> </w:t>
+      </w:r>
+      <w:proofErr w:type="spellStart"/>
+      <w:r>
+        <w:t>path</w:t>
+      </w:r>
+      <w:proofErr w:type="spellEnd"/>
+      <w:r>
+        <w:t xml:space="preserve"> : </w:t>
+      </w:r>
+      <w:hyperlink r:id="rId6" w:history="1">
+        <w:r>
+          <w:rPr>
+            <w:rStyle w:val="Hyperlink"/>
+          </w:rPr>
+          <w:t>https://github.com/Kalima-Systems/Kalima-Tuto/tree/master/KalimaSmartContracts</w:t>
+        </w:r>
+      </w:hyperlink>
+      <w:r>
+        <w:t xml:space="preserve">. </w:t>
       </w:r>
       <w:proofErr w:type="spellStart"/>
       <w:r>
@@ -4582,27 +4475,15 @@
                                 <w:lang w:val="en-GB"/>
                               </w:rPr>
                             </w:pPr>
-                            <w:proofErr w:type="gramStart"/>
-                            <w:r>
-                              <w:rPr>
-                                <w:rFonts w:ascii="Courier New" w:hAnsi="Courier New" w:cs="Courier New"/>
-                                <w:color w:val="000000"/>
-                                <w:sz w:val="20"/>
-                                <w:szCs w:val="20"/>
-                                <w:lang w:val="en-GB"/>
-                              </w:rPr>
-                              <w:t>if(</w:t>
-                            </w:r>
-                            <w:proofErr w:type="gramEnd"/>
-                            <w:r>
-                              <w:rPr>
-                                <w:rFonts w:ascii="Courier New" w:hAnsi="Courier New" w:cs="Courier New"/>
-                                <w:color w:val="000000"/>
-                                <w:sz w:val="20"/>
-                                <w:szCs w:val="20"/>
-                                <w:lang w:val="en-GB"/>
-                              </w:rPr>
-                              <w:t>value == null)</w:t>
+                            <w:r>
+                              <w:rPr>
+                                <w:rFonts w:ascii="Courier New" w:hAnsi="Courier New" w:cs="Courier New"/>
+                                <w:color w:val="000000"/>
+                                <w:sz w:val="20"/>
+                                <w:szCs w:val="20"/>
+                                <w:lang w:val="en-GB"/>
+                              </w:rPr>
+                              <w:t>if(value == null)</w:t>
                             </w:r>
                           </w:p>
                           <w:p>
@@ -4673,28 +4554,7 @@
                                 <w:lang w:val="en-GB"/>
                               </w:rPr>
                               <w:tab/>
-                            </w:r>
-                            <w:proofErr w:type="gramStart"/>
-                            <w:r>
-                              <w:rPr>
-                                <w:rFonts w:ascii="Courier New" w:hAnsi="Courier New" w:cs="Courier New"/>
-                                <w:color w:val="000000"/>
-                                <w:sz w:val="20"/>
-                                <w:szCs w:val="20"/>
-                                <w:lang w:val="en-GB"/>
-                              </w:rPr>
-                              <w:t>if(</w:t>
-                            </w:r>
-                            <w:proofErr w:type="gramEnd"/>
-                            <w:r>
-                              <w:rPr>
-                                <w:rFonts w:ascii="Courier New" w:hAnsi="Courier New" w:cs="Courier New"/>
-                                <w:color w:val="000000"/>
-                                <w:sz w:val="20"/>
-                                <w:szCs w:val="20"/>
-                                <w:lang w:val="en-GB"/>
-                              </w:rPr>
-                              <w:t>value &gt;= 100) {</w:t>
+                              <w:t>if(value &gt;= 100) {</w:t>
                             </w:r>
                           </w:p>
                           <w:p>
@@ -4731,7 +4591,6 @@
                               <w:t xml:space="preserve">var kMsg1 = new </w:t>
                             </w:r>
                             <w:proofErr w:type="spellStart"/>
-                            <w:proofErr w:type="gramStart"/>
                             <w:r>
                               <w:rPr>
                                 <w:rFonts w:ascii="Courier New" w:hAnsi="Courier New" w:cs="Courier New"/>
@@ -4751,18 +4610,7 @@
                                 <w:szCs w:val="20"/>
                                 <w:lang w:val="en-GB"/>
                               </w:rPr>
-                              <w:t>(</w:t>
-                            </w:r>
-                            <w:proofErr w:type="gramEnd"/>
-                            <w:r>
-                              <w:rPr>
-                                <w:rFonts w:ascii="Courier New" w:hAnsi="Courier New" w:cs="Courier New"/>
-                                <w:color w:val="000000"/>
-                                <w:sz w:val="20"/>
-                                <w:szCs w:val="20"/>
-                                <w:lang w:val="en-GB"/>
-                              </w:rPr>
-                              <w:t>0);</w:t>
+                              <w:t>(0);</w:t>
                             </w:r>
                           </w:p>
                           <w:p>
@@ -4798,7 +4646,6 @@
                               <w:tab/>
                             </w:r>
                             <w:proofErr w:type="spellStart"/>
-                            <w:proofErr w:type="gramStart"/>
                             <w:r>
                               <w:rPr>
                                 <w:rFonts w:ascii="Courier New" w:hAnsi="Courier New" w:cs="Courier New"/>
@@ -4810,7 +4657,6 @@
                               <w:t>node.sendToNotaryNodes</w:t>
                             </w:r>
                             <w:proofErr w:type="spellEnd"/>
-                            <w:proofErr w:type="gramEnd"/>
                             <w:r>
                               <w:rPr>
                                 <w:rFonts w:ascii="Courier New" w:hAnsi="Courier New" w:cs="Courier New"/>
@@ -5574,7 +5420,6 @@
                                 <w:lang w:val="en-GB"/>
                               </w:rPr>
                             </w:pPr>
-                            <w:proofErr w:type="gramStart"/>
                             <w:r>
                               <w:rPr>
                                 <w:rFonts w:ascii="Courier New" w:hAnsi="Courier New" w:cs="Courier New"/>
@@ -5586,7 +5431,6 @@
                               <w:t>for(</w:t>
                             </w:r>
                             <w:proofErr w:type="spellStart"/>
-                            <w:proofErr w:type="gramEnd"/>
                             <w:r>
                               <w:rPr>
                                 <w:rFonts w:ascii="Courier New" w:hAnsi="Courier New" w:cs="Courier New"/>
@@ -5730,7 +5574,6 @@
                               <w:t xml:space="preserve"> += </w:t>
                             </w:r>
                             <w:proofErr w:type="spellStart"/>
-                            <w:proofErr w:type="gramStart"/>
                             <w:r>
                               <w:rPr>
                                 <w:rFonts w:ascii="Courier New" w:hAnsi="Courier New" w:cs="Courier New"/>
@@ -5742,7 +5585,6 @@
                               <w:t>body.charAt</w:t>
                             </w:r>
                             <w:proofErr w:type="spellEnd"/>
-                            <w:proofErr w:type="gramEnd"/>
                             <w:r>
                               <w:rPr>
                                 <w:rFonts w:ascii="Courier New" w:hAnsi="Courier New" w:cs="Courier New"/>
@@ -6052,10 +5894,7 @@
         </mc:AlternateContent>
       </w:r>
       <w:r>
-        <w:t xml:space="preserve"> </w:t>
-      </w:r>
-      <w:r>
-        <w:t xml:space="preserve">The </w:t>
+        <w:t xml:space="preserve"> The </w:t>
       </w:r>
       <w:proofErr w:type="spellStart"/>
       <w:r>
@@ -8360,6 +8199,29 @@
     <w:basedOn w:val="Normal"/>
     <w:qFormat/>
   </w:style>
+  <w:style w:type="character" w:styleId="Hyperlink">
+    <w:name w:val="Hyperlink"/>
+    <w:basedOn w:val="DefaultParagraphFont"/>
+    <w:uiPriority w:val="99"/>
+    <w:unhideWhenUsed/>
+    <w:rsid w:val="00B35F9F"/>
+    <w:rPr>
+      <w:color w:val="0563C1" w:themeColor="hyperlink"/>
+      <w:u w:val="single"/>
+    </w:rPr>
+  </w:style>
+  <w:style w:type="character" w:styleId="UnresolvedMention">
+    <w:name w:val="Unresolved Mention"/>
+    <w:basedOn w:val="DefaultParagraphFont"/>
+    <w:uiPriority w:val="99"/>
+    <w:semiHidden/>
+    <w:unhideWhenUsed/>
+    <w:rsid w:val="00B35F9F"/>
+    <w:rPr>
+      <w:color w:val="605E5C"/>
+      <w:shd w:val="clear" w:color="auto" w:fill="E1DFDD"/>
+    </w:rPr>
+  </w:style>
 </w:styles>
 </file>
 

</xml_diff>